<commit_message>
v 2.71 - Corrección BPMN y plantilla de proceso de negocio
</commit_message>
<xml_diff>
--- a/Entrega N° 2/Modelado de Negocio - Modificación Propuesta/Plantillas procesos de negocio.docx
+++ b/Entrega N° 2/Modelado de Negocio - Modificación Propuesta/Plantillas procesos de negocio.docx
@@ -160,7 +160,29 @@
                 <w:lang w:eastAsia="es-AR"/>
                 <w14:ligatures w14:val="none"/>
               </w:rPr>
-              <w:t>Vender productos alimenticios de primera calidad a los clientes, proveyendo un cómodo lugar para el consumo de los mismos, en interior y exterior.</w:t>
+              <w:t xml:space="preserve">Vender productos alimenticios de primera calidad a los clientes, proveyendo un cómodo lugar para el consumo de </w:t>
+            </w:r>
+            <w:proofErr w:type="gramStart"/>
+            <w:r>
+              <w:rPr>
+                <w:rFonts w:ascii="Arial" w:eastAsia="Times New Roman" w:hAnsi="Arial" w:cs="Arial"/>
+                <w:color w:val="000000"/>
+                <w:kern w:val="0"/>
+                <w:lang w:eastAsia="es-AR"/>
+                <w14:ligatures w14:val="none"/>
+              </w:rPr>
+              <w:t>los mismos</w:t>
+            </w:r>
+            <w:proofErr w:type="gramEnd"/>
+            <w:r>
+              <w:rPr>
+                <w:rFonts w:ascii="Arial" w:eastAsia="Times New Roman" w:hAnsi="Arial" w:cs="Arial"/>
+                <w:color w:val="000000"/>
+                <w:kern w:val="0"/>
+                <w:lang w:eastAsia="es-AR"/>
+                <w14:ligatures w14:val="none"/>
+              </w:rPr>
+              <w:t>, en interior y exterior.</w:t>
             </w:r>
           </w:p>
         </w:tc>
@@ -2240,7 +2262,6 @@
                 <w:lang w:eastAsia="es-AR"/>
                 <w14:ligatures w14:val="none"/>
               </w:rPr>
-              <w:lastRenderedPageBreak/>
               <w:t>Reglas de Negocio</w:t>
             </w:r>
           </w:p>
@@ -3114,12 +3135,12 @@
         <w:tblLook w:val="04A0" w:firstRow="1" w:lastRow="0" w:firstColumn="1" w:lastColumn="0" w:noHBand="0" w:noVBand="1"/>
       </w:tblPr>
       <w:tblGrid>
-        <w:gridCol w:w="1118"/>
-        <w:gridCol w:w="1248"/>
-        <w:gridCol w:w="2878"/>
-        <w:gridCol w:w="634"/>
-        <w:gridCol w:w="634"/>
-        <w:gridCol w:w="1982"/>
+        <w:gridCol w:w="1128"/>
+        <w:gridCol w:w="1258"/>
+        <w:gridCol w:w="2817"/>
+        <w:gridCol w:w="636"/>
+        <w:gridCol w:w="636"/>
+        <w:gridCol w:w="2019"/>
       </w:tblGrid>
       <w:tr>
         <w:tc>
@@ -3166,7 +3187,21 @@
                 <w:lang w:eastAsia="es-AR"/>
                 <w14:ligatures w14:val="none"/>
               </w:rPr>
-              <w:t>Proceso de Negocio: Servicio de catering</w:t>
+              <w:t xml:space="preserve">Proceso de Negocio: </w:t>
+            </w:r>
+            <w:r>
+              <w:rPr>
+                <w:rFonts w:ascii="Arial" w:eastAsia="Times New Roman" w:hAnsi="Arial" w:cs="Arial"/>
+                <w:b/>
+                <w:bCs/>
+                <w:color w:val="000000"/>
+                <w:kern w:val="0"/>
+                <w:sz w:val="24"/>
+                <w:szCs w:val="24"/>
+                <w:lang w:eastAsia="es-AR"/>
+                <w14:ligatures w14:val="none"/>
+              </w:rPr>
+              <w:t>Servicio de pedido de cantina</w:t>
             </w:r>
           </w:p>
         </w:tc>
@@ -3257,7 +3292,7 @@
                 <w:lang w:eastAsia="es-AR"/>
                 <w14:ligatures w14:val="none"/>
               </w:rPr>
-              <w:t>Proporcionar un servicio de catering a distintos eventos y reuniones realizados en las instalaciones de la UTN - FRVM, registrando los pedidos a través de una plataforma web y emitiendo su factura respectiva.</w:t>
+              <w:t>Proporcionar un servicio de pedido de cantina a distintos eventos y reuniones realizados en las instalaciones de la UTN - FRVM, registrando los pedidos a través de una plataforma web y emitiendo su factura respectiva.</w:t>
             </w:r>
           </w:p>
         </w:tc>
@@ -4857,10 +4892,9 @@
               <w:spacing w:before="100" w:after="100" w:line="240" w:lineRule="auto"/>
               <w:ind w:right="-24"/>
               <w:rPr>
-                <w:rFonts w:ascii="Times New Roman" w:eastAsia="Times New Roman" w:hAnsi="Times New Roman" w:cs="Times New Roman"/>
-                <w:kern w:val="0"/>
-                <w:sz w:val="24"/>
-                <w:szCs w:val="24"/>
+                <w:rFonts w:ascii="Arial" w:eastAsia="Times New Roman" w:hAnsi="Arial" w:cs="Arial"/>
+                <w:color w:val="000000"/>
+                <w:kern w:val="0"/>
                 <w:lang w:eastAsia="es-AR"/>
                 <w14:ligatures w14:val="none"/>
               </w:rPr>
@@ -4881,10 +4915,9 @@
               <w:spacing w:before="100" w:after="100" w:line="240" w:lineRule="auto"/>
               <w:ind w:right="-24"/>
               <w:rPr>
-                <w:rFonts w:ascii="Times New Roman" w:eastAsia="Times New Roman" w:hAnsi="Times New Roman" w:cs="Times New Roman"/>
-                <w:kern w:val="0"/>
-                <w:sz w:val="24"/>
-                <w:szCs w:val="24"/>
+                <w:rFonts w:ascii="Arial" w:eastAsia="Times New Roman" w:hAnsi="Arial" w:cs="Arial"/>
+                <w:color w:val="000000"/>
+                <w:kern w:val="0"/>
                 <w:lang w:eastAsia="es-AR"/>
                 <w14:ligatures w14:val="none"/>
               </w:rPr>
@@ -4922,54 +4955,6 @@
                 <w14:ligatures w14:val="none"/>
               </w:rPr>
               <w:t>Nota de pedido.</w:t>
-            </w:r>
-          </w:p>
-          <w:p>
-            <w:pPr>
-              <w:spacing w:before="100" w:after="100" w:line="240" w:lineRule="auto"/>
-              <w:ind w:right="-24"/>
-              <w:rPr>
-                <w:rFonts w:ascii="Times New Roman" w:eastAsia="Times New Roman" w:hAnsi="Times New Roman" w:cs="Times New Roman"/>
-                <w:kern w:val="0"/>
-                <w:sz w:val="24"/>
-                <w:szCs w:val="24"/>
-                <w:lang w:eastAsia="es-AR"/>
-                <w14:ligatures w14:val="none"/>
-              </w:rPr>
-            </w:pPr>
-            <w:r>
-              <w:rPr>
-                <w:rFonts w:ascii="Arial" w:eastAsia="Times New Roman" w:hAnsi="Arial" w:cs="Arial"/>
-                <w:color w:val="000000"/>
-                <w:kern w:val="0"/>
-                <w:lang w:eastAsia="es-AR"/>
-                <w14:ligatures w14:val="none"/>
-              </w:rPr>
-              <w:t>Pedido de cobro</w:t>
-            </w:r>
-          </w:p>
-          <w:p>
-            <w:pPr>
-              <w:spacing w:before="100" w:after="100" w:line="240" w:lineRule="auto"/>
-              <w:ind w:right="-24"/>
-              <w:rPr>
-                <w:rFonts w:ascii="Times New Roman" w:eastAsia="Times New Roman" w:hAnsi="Times New Roman" w:cs="Times New Roman"/>
-                <w:kern w:val="0"/>
-                <w:sz w:val="24"/>
-                <w:szCs w:val="24"/>
-                <w:lang w:eastAsia="es-AR"/>
-                <w14:ligatures w14:val="none"/>
-              </w:rPr>
-            </w:pPr>
-            <w:r>
-              <w:rPr>
-                <w:rFonts w:ascii="Arial" w:eastAsia="Times New Roman" w:hAnsi="Arial" w:cs="Arial"/>
-                <w:color w:val="000000"/>
-                <w:kern w:val="0"/>
-                <w:lang w:eastAsia="es-AR"/>
-                <w14:ligatures w14:val="none"/>
-              </w:rPr>
-              <w:t>Comprobante de transferencia a cuenta corriente.</w:t>
             </w:r>
           </w:p>
         </w:tc>
@@ -4997,10 +4982,9 @@
               <w:spacing w:before="100" w:after="100" w:line="240" w:lineRule="auto"/>
               <w:ind w:right="-24"/>
               <w:rPr>
-                <w:rFonts w:ascii="Times New Roman" w:eastAsia="Times New Roman" w:hAnsi="Times New Roman" w:cs="Times New Roman"/>
-                <w:kern w:val="0"/>
-                <w:sz w:val="24"/>
-                <w:szCs w:val="24"/>
+                <w:rFonts w:ascii="Arial" w:eastAsia="Times New Roman" w:hAnsi="Arial" w:cs="Arial"/>
+                <w:color w:val="000000"/>
+                <w:kern w:val="0"/>
                 <w:lang w:eastAsia="es-AR"/>
                 <w14:ligatures w14:val="none"/>
               </w:rPr>
@@ -5021,34 +5005,9 @@
               <w:spacing w:before="100" w:after="100" w:line="240" w:lineRule="auto"/>
               <w:ind w:right="-24"/>
               <w:rPr>
-                <w:rFonts w:ascii="Times New Roman" w:eastAsia="Times New Roman" w:hAnsi="Times New Roman" w:cs="Times New Roman"/>
-                <w:kern w:val="0"/>
-                <w:sz w:val="24"/>
-                <w:szCs w:val="24"/>
-                <w:lang w:eastAsia="es-AR"/>
-                <w14:ligatures w14:val="none"/>
-              </w:rPr>
-            </w:pPr>
-            <w:r>
-              <w:rPr>
-                <w:rFonts w:ascii="Arial" w:eastAsia="Times New Roman" w:hAnsi="Arial" w:cs="Arial"/>
-                <w:color w:val="000000"/>
-                <w:kern w:val="0"/>
-                <w:lang w:eastAsia="es-AR"/>
-                <w14:ligatures w14:val="none"/>
-              </w:rPr>
-              <w:t>Datos de cliente.</w:t>
-            </w:r>
-          </w:p>
-          <w:p>
-            <w:pPr>
-              <w:spacing w:before="100" w:after="100" w:line="240" w:lineRule="auto"/>
-              <w:ind w:right="-24"/>
-              <w:rPr>
-                <w:rFonts w:ascii="Times New Roman" w:eastAsia="Times New Roman" w:hAnsi="Times New Roman" w:cs="Times New Roman"/>
-                <w:kern w:val="0"/>
-                <w:sz w:val="24"/>
-                <w:szCs w:val="24"/>
+                <w:rFonts w:ascii="Arial" w:eastAsia="Times New Roman" w:hAnsi="Arial" w:cs="Arial"/>
+                <w:color w:val="000000"/>
+                <w:kern w:val="0"/>
                 <w:lang w:eastAsia="es-AR"/>
                 <w14:ligatures w14:val="none"/>
               </w:rPr>
@@ -5112,23 +5071,42 @@
               <w:spacing w:before="100" w:after="100" w:line="240" w:lineRule="auto"/>
               <w:ind w:right="-24"/>
               <w:rPr>
-                <w:rFonts w:ascii="Times New Roman" w:eastAsia="Times New Roman" w:hAnsi="Times New Roman" w:cs="Times New Roman"/>
-                <w:kern w:val="0"/>
-                <w:sz w:val="24"/>
-                <w:szCs w:val="24"/>
-                <w:lang w:eastAsia="es-AR"/>
-                <w14:ligatures w14:val="none"/>
-              </w:rPr>
-            </w:pPr>
-            <w:r>
-              <w:rPr>
-                <w:rFonts w:ascii="Arial" w:eastAsia="Times New Roman" w:hAnsi="Arial" w:cs="Arial"/>
-                <w:color w:val="000000"/>
-                <w:kern w:val="0"/>
-                <w:lang w:eastAsia="es-AR"/>
-                <w14:ligatures w14:val="none"/>
-              </w:rPr>
-              <w:t>Listado de precios.</w:t>
+                <w:rFonts w:ascii="Arial" w:eastAsia="Times New Roman" w:hAnsi="Arial" w:cs="Arial"/>
+                <w:color w:val="000000"/>
+                <w:kern w:val="0"/>
+                <w:lang w:eastAsia="es-AR"/>
+                <w14:ligatures w14:val="none"/>
+              </w:rPr>
+            </w:pPr>
+            <w:r>
+              <w:rPr>
+                <w:rFonts w:ascii="Arial" w:eastAsia="Times New Roman" w:hAnsi="Arial" w:cs="Arial"/>
+                <w:color w:val="000000"/>
+                <w:kern w:val="0"/>
+                <w:lang w:eastAsia="es-AR"/>
+                <w14:ligatures w14:val="none"/>
+              </w:rPr>
+              <w:t xml:space="preserve">Listado de precios </w:t>
+            </w:r>
+            <w:r>
+              <w:rPr>
+                <w:rFonts w:ascii="Arial" w:eastAsia="Times New Roman" w:hAnsi="Arial" w:cs="Arial"/>
+                <w:color w:val="000000"/>
+                <w:kern w:val="0"/>
+                <w:lang w:eastAsia="es-AR"/>
+                <w14:ligatures w14:val="none"/>
+              </w:rPr>
+              <w:t>de productos</w:t>
+            </w:r>
+            <w:r>
+              <w:rPr>
+                <w:rFonts w:ascii="Arial" w:eastAsia="Times New Roman" w:hAnsi="Arial" w:cs="Arial"/>
+                <w:color w:val="000000"/>
+                <w:kern w:val="0"/>
+                <w:lang w:eastAsia="es-AR"/>
+                <w14:ligatures w14:val="none"/>
+              </w:rPr>
+              <w:t>.</w:t>
             </w:r>
           </w:p>
           <w:p>
@@ -5136,10 +5114,9 @@
               <w:spacing w:before="100" w:after="100" w:line="240" w:lineRule="auto"/>
               <w:ind w:right="-24"/>
               <w:rPr>
-                <w:rFonts w:ascii="Times New Roman" w:eastAsia="Times New Roman" w:hAnsi="Times New Roman" w:cs="Times New Roman"/>
-                <w:kern w:val="0"/>
-                <w:sz w:val="24"/>
-                <w:szCs w:val="24"/>
+                <w:rFonts w:ascii="Arial" w:eastAsia="Times New Roman" w:hAnsi="Arial" w:cs="Arial"/>
+                <w:color w:val="000000"/>
+                <w:kern w:val="0"/>
                 <w:lang w:eastAsia="es-AR"/>
                 <w14:ligatures w14:val="none"/>
               </w:rPr>
@@ -5153,6 +5130,30 @@
                 <w14:ligatures w14:val="none"/>
               </w:rPr>
               <w:t>Pedido.</w:t>
+            </w:r>
+          </w:p>
+          <w:p>
+            <w:pPr>
+              <w:spacing w:before="100" w:after="100" w:line="240" w:lineRule="auto"/>
+              <w:ind w:right="-24"/>
+              <w:rPr>
+                <w:rFonts w:ascii="Times New Roman" w:eastAsia="Times New Roman" w:hAnsi="Times New Roman" w:cs="Times New Roman"/>
+                <w:kern w:val="0"/>
+                <w:sz w:val="24"/>
+                <w:szCs w:val="24"/>
+                <w:lang w:eastAsia="es-AR"/>
+                <w14:ligatures w14:val="none"/>
+              </w:rPr>
+            </w:pPr>
+            <w:r>
+              <w:rPr>
+                <w:rFonts w:ascii="Arial" w:eastAsia="Times New Roman" w:hAnsi="Arial" w:cs="Arial"/>
+                <w:color w:val="000000"/>
+                <w:kern w:val="0"/>
+                <w:lang w:eastAsia="es-AR"/>
+                <w14:ligatures w14:val="none"/>
+              </w:rPr>
+              <w:t>Nombre producto</w:t>
             </w:r>
           </w:p>
         </w:tc>
@@ -5227,10 +5228,9 @@
               <w:spacing w:before="100" w:after="100" w:line="240" w:lineRule="auto"/>
               <w:jc w:val="both"/>
               <w:rPr>
-                <w:rFonts w:ascii="Times New Roman" w:eastAsia="Times New Roman" w:hAnsi="Times New Roman" w:cs="Times New Roman"/>
-                <w:kern w:val="0"/>
-                <w:sz w:val="24"/>
-                <w:szCs w:val="24"/>
+                <w:rFonts w:ascii="Arial" w:eastAsia="Times New Roman" w:hAnsi="Arial" w:cs="Arial"/>
+                <w:color w:val="000000"/>
+                <w:kern w:val="0"/>
                 <w:lang w:eastAsia="es-AR"/>
                 <w14:ligatures w14:val="none"/>
               </w:rPr>
@@ -5251,23 +5251,22 @@
               <w:spacing w:before="100" w:after="100" w:line="240" w:lineRule="auto"/>
               <w:jc w:val="both"/>
               <w:rPr>
-                <w:rFonts w:ascii="Times New Roman" w:eastAsia="Times New Roman" w:hAnsi="Times New Roman" w:cs="Times New Roman"/>
-                <w:kern w:val="0"/>
-                <w:sz w:val="24"/>
-                <w:szCs w:val="24"/>
-                <w:lang w:eastAsia="es-AR"/>
-                <w14:ligatures w14:val="none"/>
-              </w:rPr>
-            </w:pPr>
-            <w:r>
-              <w:rPr>
-                <w:rFonts w:ascii="Arial" w:eastAsia="Times New Roman" w:hAnsi="Arial" w:cs="Arial"/>
-                <w:color w:val="000000"/>
-                <w:kern w:val="0"/>
-                <w:lang w:eastAsia="es-AR"/>
-                <w14:ligatures w14:val="none"/>
-              </w:rPr>
-              <w:t>Sólo las cuentas registradas podrán realizar un pedido. </w:t>
+                <w:rFonts w:ascii="Arial" w:eastAsia="Times New Roman" w:hAnsi="Arial" w:cs="Arial"/>
+                <w:color w:val="000000"/>
+                <w:kern w:val="0"/>
+                <w:lang w:eastAsia="es-AR"/>
+                <w14:ligatures w14:val="none"/>
+              </w:rPr>
+            </w:pPr>
+            <w:r>
+              <w:rPr>
+                <w:rFonts w:ascii="Arial" w:eastAsia="Times New Roman" w:hAnsi="Arial" w:cs="Arial"/>
+                <w:color w:val="000000"/>
+                <w:kern w:val="0"/>
+                <w:lang w:eastAsia="es-AR"/>
+                <w14:ligatures w14:val="none"/>
+              </w:rPr>
+              <w:t xml:space="preserve">Sólo las cuentas registradas podrán realizar un pedido. </w:t>
             </w:r>
           </w:p>
           <w:p>
@@ -5275,45 +5274,22 @@
               <w:spacing w:before="100" w:after="100" w:line="240" w:lineRule="auto"/>
               <w:jc w:val="both"/>
               <w:rPr>
-                <w:rFonts w:ascii="Times New Roman" w:eastAsia="Times New Roman" w:hAnsi="Times New Roman" w:cs="Times New Roman"/>
-                <w:kern w:val="0"/>
-                <w:sz w:val="24"/>
-                <w:szCs w:val="24"/>
-                <w:lang w:eastAsia="es-AR"/>
-                <w14:ligatures w14:val="none"/>
-              </w:rPr>
-            </w:pPr>
-            <w:r>
-              <w:rPr>
-                <w:rFonts w:ascii="Arial" w:eastAsia="Times New Roman" w:hAnsi="Arial" w:cs="Arial"/>
-                <w:color w:val="000000"/>
-                <w:kern w:val="0"/>
-                <w:lang w:eastAsia="es-AR"/>
-                <w14:ligatures w14:val="none"/>
-              </w:rPr>
-              <w:t xml:space="preserve">Los pedidos podrán ser cancelados por el cliente hasta 48 horas hábiles </w:t>
-            </w:r>
-            <w:r>
-              <w:rPr>
-                <w:rFonts w:ascii="Arial" w:eastAsia="Times New Roman" w:hAnsi="Arial" w:cs="Arial"/>
-                <w:b/>
-                <w:bCs/>
-                <w:color w:val="000000"/>
-                <w:kern w:val="0"/>
-                <w:lang w:eastAsia="es-AR"/>
-                <w14:ligatures w14:val="none"/>
-              </w:rPr>
-              <w:t>antes</w:t>
-            </w:r>
-            <w:r>
-              <w:rPr>
-                <w:rFonts w:ascii="Arial" w:eastAsia="Times New Roman" w:hAnsi="Arial" w:cs="Arial"/>
-                <w:color w:val="000000"/>
-                <w:kern w:val="0"/>
-                <w:lang w:eastAsia="es-AR"/>
-                <w14:ligatures w14:val="none"/>
-              </w:rPr>
-              <w:t xml:space="preserve"> de la fecha de inicio del evento. </w:t>
+                <w:rFonts w:ascii="Arial" w:eastAsia="Times New Roman" w:hAnsi="Arial" w:cs="Arial"/>
+                <w:color w:val="000000"/>
+                <w:kern w:val="0"/>
+                <w:lang w:eastAsia="es-AR"/>
+                <w14:ligatures w14:val="none"/>
+              </w:rPr>
+            </w:pPr>
+            <w:r>
+              <w:rPr>
+                <w:rFonts w:ascii="Arial" w:eastAsia="Times New Roman" w:hAnsi="Arial" w:cs="Arial"/>
+                <w:color w:val="000000"/>
+                <w:kern w:val="0"/>
+                <w:lang w:eastAsia="es-AR"/>
+                <w14:ligatures w14:val="none"/>
+              </w:rPr>
+              <w:t xml:space="preserve">Los pedidos podrán ser cancelados por el cliente hasta 48 horas hábiles antes de la fecha de inicio del evento. </w:t>
             </w:r>
           </w:p>
           <w:p>
@@ -5321,23 +5297,69 @@
               <w:spacing w:before="100" w:after="100" w:line="240" w:lineRule="auto"/>
               <w:jc w:val="both"/>
               <w:rPr>
-                <w:rFonts w:ascii="Times New Roman" w:eastAsia="Times New Roman" w:hAnsi="Times New Roman" w:cs="Times New Roman"/>
-                <w:kern w:val="0"/>
-                <w:sz w:val="24"/>
-                <w:szCs w:val="24"/>
-                <w:lang w:eastAsia="es-AR"/>
-                <w14:ligatures w14:val="none"/>
-              </w:rPr>
-            </w:pPr>
-            <w:r>
-              <w:rPr>
-                <w:rFonts w:ascii="Arial" w:eastAsia="Times New Roman" w:hAnsi="Arial" w:cs="Arial"/>
-                <w:color w:val="000000"/>
-                <w:kern w:val="0"/>
-                <w:lang w:eastAsia="es-AR"/>
-                <w14:ligatures w14:val="none"/>
-              </w:rPr>
-              <w:t>El pago de pedidos sólo podrá realizarse a través de una transferencia bancaria desde la cuenta corriente del área que realizó el pedido.</w:t>
+                <w:rFonts w:ascii="Arial" w:eastAsia="Times New Roman" w:hAnsi="Arial" w:cs="Arial"/>
+                <w:color w:val="000000"/>
+                <w:kern w:val="0"/>
+                <w:lang w:eastAsia="es-AR"/>
+                <w14:ligatures w14:val="none"/>
+              </w:rPr>
+            </w:pPr>
+            <w:r>
+              <w:rPr>
+                <w:rFonts w:ascii="Arial" w:eastAsia="Times New Roman" w:hAnsi="Arial" w:cs="Arial"/>
+                <w:color w:val="000000"/>
+                <w:kern w:val="0"/>
+                <w:lang w:eastAsia="es-AR"/>
+                <w14:ligatures w14:val="none"/>
+              </w:rPr>
+              <w:t>El pago de pedidos sólo podrá realizarse a través de una transferencia bancaria, tarjeta de crédito, efectivo o acumulando deuda a través de una cuenta corriente personal / departamento.</w:t>
+            </w:r>
+          </w:p>
+          <w:p>
+            <w:pPr>
+              <w:spacing w:before="100" w:after="100" w:line="240" w:lineRule="auto"/>
+              <w:jc w:val="both"/>
+              <w:rPr>
+                <w:rFonts w:ascii="Arial" w:eastAsia="Times New Roman" w:hAnsi="Arial" w:cs="Arial"/>
+                <w:color w:val="000000"/>
+                <w:kern w:val="0"/>
+                <w:lang w:eastAsia="es-AR"/>
+                <w14:ligatures w14:val="none"/>
+              </w:rPr>
+            </w:pPr>
+            <w:r>
+              <w:rPr>
+                <w:rFonts w:ascii="Arial" w:eastAsia="Times New Roman" w:hAnsi="Arial" w:cs="Arial"/>
+                <w:color w:val="000000"/>
+                <w:kern w:val="0"/>
+                <w:lang w:eastAsia="es-AR"/>
+                <w14:ligatures w14:val="none"/>
+              </w:rPr>
+              <w:t xml:space="preserve">Se realiza un recargo del 50% en aquellas cuentas corrientes que no estén saldadas para el 10 de cada mes. </w:t>
+            </w:r>
+          </w:p>
+          <w:p>
+            <w:pPr>
+              <w:spacing w:before="100" w:after="100" w:line="240" w:lineRule="auto"/>
+              <w:jc w:val="both"/>
+              <w:rPr>
+                <w:rFonts w:ascii="Times New Roman" w:eastAsia="Times New Roman" w:hAnsi="Times New Roman" w:cs="Times New Roman"/>
+                <w:kern w:val="0"/>
+                <w:sz w:val="24"/>
+                <w:szCs w:val="24"/>
+                <w:lang w:eastAsia="es-AR"/>
+                <w14:ligatures w14:val="none"/>
+              </w:rPr>
+            </w:pPr>
+            <w:r>
+              <w:rPr>
+                <w:rFonts w:ascii="Arial" w:eastAsia="Times New Roman" w:hAnsi="Arial" w:cs="Arial"/>
+                <w:color w:val="000000"/>
+                <w:kern w:val="0"/>
+                <w:lang w:eastAsia="es-AR"/>
+                <w14:ligatures w14:val="none"/>
+              </w:rPr>
+              <w:t>Las Cuentas Corrientes de los Clientes sólo podrán ser pagadas en efectivo.</w:t>
             </w:r>
           </w:p>
         </w:tc>
@@ -5526,6 +5548,7 @@
                 <w:lang w:eastAsia="es-AR"/>
                 <w14:ligatures w14:val="none"/>
               </w:rPr>
+              <w:lastRenderedPageBreak/>
               <w:t>Listado de actividades</w:t>
             </w:r>
           </w:p>
@@ -5617,7 +5640,6 @@
                 <w:lang w:eastAsia="es-AR"/>
                 <w14:ligatures w14:val="none"/>
               </w:rPr>
-              <w:lastRenderedPageBreak/>
               <w:t>Observaciones</w:t>
             </w:r>
           </w:p>
@@ -5643,27 +5665,54 @@
           </w:tcPr>
           <w:p>
             <w:pPr>
-              <w:spacing w:before="100" w:after="100" w:line="240" w:lineRule="auto"/>
-              <w:ind w:right="-24"/>
+              <w:pStyle w:val="NormalWeb"/>
+              <w:spacing w:beforeAutospacing="0" w:afterAutospacing="0"/>
               <w:jc w:val="both"/>
-              <w:rPr>
-                <w:rFonts w:ascii="Times New Roman" w:eastAsia="Times New Roman" w:hAnsi="Times New Roman" w:cs="Times New Roman"/>
-                <w:kern w:val="0"/>
-                <w:sz w:val="24"/>
-                <w:szCs w:val="24"/>
-                <w:lang w:eastAsia="es-AR"/>
-                <w14:ligatures w14:val="none"/>
-              </w:rPr>
-            </w:pPr>
-            <w:r>
-              <w:rPr>
-                <w:rFonts w:ascii="Arial" w:eastAsia="Times New Roman" w:hAnsi="Arial" w:cs="Arial"/>
-                <w:color w:val="000000"/>
-                <w:kern w:val="0"/>
-                <w:lang w:eastAsia="es-AR"/>
-                <w14:ligatures w14:val="none"/>
-              </w:rPr>
-              <w:t>-</w:t>
+            </w:pPr>
+            <w:r>
+              <w:rPr>
+                <w:rFonts w:ascii="Arial" w:hAnsi="Arial" w:cs="Arial"/>
+                <w:color w:val="000000"/>
+                <w:sz w:val="22"/>
+                <w:szCs w:val="22"/>
+              </w:rPr>
+              <w:t>El pago de una cuenta corriente puede hacerse según las deudas pendientes, utilizando los métodos de pago anteriormente mencionados (</w:t>
+            </w:r>
+            <w:r>
+              <w:rPr>
+                <w:rFonts w:ascii="Arial" w:hAnsi="Arial" w:cs="Arial"/>
+                <w:i/>
+                <w:iCs/>
+                <w:color w:val="000000"/>
+                <w:sz w:val="22"/>
+                <w:szCs w:val="22"/>
+              </w:rPr>
+              <w:t>a excepción claro está de cuenta corriente</w:t>
+            </w:r>
+            <w:r>
+              <w:rPr>
+                <w:rFonts w:ascii="Arial" w:hAnsi="Arial" w:cs="Arial"/>
+                <w:color w:val="000000"/>
+                <w:sz w:val="22"/>
+                <w:szCs w:val="22"/>
+              </w:rPr>
+              <w:t>).</w:t>
+            </w:r>
+          </w:p>
+          <w:p>
+            <w:pPr>
+              <w:pStyle w:val="NormalWeb"/>
+              <w:spacing w:beforeAutospacing="0" w:afterAutospacing="0"/>
+              <w:jc w:val="both"/>
+            </w:pPr>
+            <w:r>
+              <w:rPr>
+                <w:rFonts w:ascii="Arial" w:hAnsi="Arial" w:cs="Arial"/>
+                <w:color w:val="000000"/>
+                <w:sz w:val="22"/>
+                <w:szCs w:val="22"/>
+              </w:rPr>
+              <w:t>Los precios de las deudas de la cuenta corriente serán actualizados según el precio actual de los productos.</w:t>
             </w:r>
           </w:p>
         </w:tc>
@@ -6100,14 +6149,21 @@
             <w:pPr>
               <w:spacing w:after="0" w:line="240" w:lineRule="auto"/>
               <w:rPr>
-                <w:rFonts w:ascii="Times New Roman" w:eastAsia="Times New Roman" w:hAnsi="Times New Roman" w:cs="Times New Roman"/>
-                <w:kern w:val="0"/>
-                <w:sz w:val="24"/>
-                <w:szCs w:val="24"/>
-                <w:lang w:eastAsia="es-AR"/>
-                <w14:ligatures w14:val="none"/>
-              </w:rPr>
-            </w:pPr>
+                <w:rFonts w:ascii="Arial" w:eastAsia="Times New Roman" w:hAnsi="Arial" w:cs="Arial"/>
+                <w:kern w:val="0"/>
+                <w:lang w:eastAsia="es-AR"/>
+                <w14:ligatures w14:val="none"/>
+              </w:rPr>
+            </w:pPr>
+            <w:r>
+              <w:rPr>
+                <w:rFonts w:ascii="Arial" w:eastAsia="Times New Roman" w:hAnsi="Arial" w:cs="Arial"/>
+                <w:kern w:val="0"/>
+                <w:lang w:eastAsia="es-AR"/>
+                <w14:ligatures w14:val="none"/>
+              </w:rPr>
+              <w:t>0.2</w:t>
+            </w:r>
           </w:p>
         </w:tc>
         <w:tc>
@@ -6132,14 +6188,21 @@
             <w:pPr>
               <w:spacing w:after="0" w:line="240" w:lineRule="auto"/>
               <w:rPr>
-                <w:rFonts w:ascii="Times New Roman" w:eastAsia="Times New Roman" w:hAnsi="Times New Roman" w:cs="Times New Roman"/>
-                <w:kern w:val="0"/>
-                <w:sz w:val="24"/>
-                <w:szCs w:val="24"/>
-                <w:lang w:eastAsia="es-AR"/>
-                <w14:ligatures w14:val="none"/>
-              </w:rPr>
-            </w:pPr>
+                <w:rFonts w:ascii="Arial" w:eastAsia="Times New Roman" w:hAnsi="Arial" w:cs="Arial"/>
+                <w:kern w:val="0"/>
+                <w:lang w:eastAsia="es-AR"/>
+                <w14:ligatures w14:val="none"/>
+              </w:rPr>
+            </w:pPr>
+            <w:r>
+              <w:rPr>
+                <w:rFonts w:ascii="Arial" w:eastAsia="Times New Roman" w:hAnsi="Arial" w:cs="Arial"/>
+                <w:kern w:val="0"/>
+                <w:lang w:eastAsia="es-AR"/>
+                <w14:ligatures w14:val="none"/>
+              </w:rPr>
+              <w:t>20/07/23</w:t>
+            </w:r>
           </w:p>
         </w:tc>
         <w:tc>
@@ -6165,14 +6228,21 @@
             <w:pPr>
               <w:spacing w:after="0" w:line="240" w:lineRule="auto"/>
               <w:rPr>
-                <w:rFonts w:ascii="Times New Roman" w:eastAsia="Times New Roman" w:hAnsi="Times New Roman" w:cs="Times New Roman"/>
-                <w:kern w:val="0"/>
-                <w:sz w:val="24"/>
-                <w:szCs w:val="24"/>
-                <w:lang w:eastAsia="es-AR"/>
-                <w14:ligatures w14:val="none"/>
-              </w:rPr>
-            </w:pPr>
+                <w:rFonts w:ascii="Arial" w:eastAsia="Times New Roman" w:hAnsi="Arial" w:cs="Arial"/>
+                <w:kern w:val="0"/>
+                <w:lang w:eastAsia="es-AR"/>
+                <w14:ligatures w14:val="none"/>
+              </w:rPr>
+            </w:pPr>
+            <w:r>
+              <w:rPr>
+                <w:rFonts w:ascii="Arial" w:eastAsia="Times New Roman" w:hAnsi="Arial" w:cs="Arial"/>
+                <w:kern w:val="0"/>
+                <w:lang w:eastAsia="es-AR"/>
+                <w14:ligatures w14:val="none"/>
+              </w:rPr>
+              <w:t>Modificación propuesta – Página web</w:t>
+            </w:r>
           </w:p>
         </w:tc>
         <w:tc>
@@ -11602,7 +11672,6 @@
     <w:name w:val="Normal (Web)"/>
     <w:basedOn w:val="Normal"/>
     <w:uiPriority w:val="99"/>
-    <w:semiHidden/>
     <w:unhideWhenUsed/>
     <w:rsid w:val="007C3625"/>
     <w:pPr>

</xml_diff>